<commit_message>
[HW5] correct normalizing error in HW5-2.
</commit_message>
<xml_diff>
--- a/0511076_劉宗翰.docx
+++ b/0511076_劉宗翰.docx
@@ -47,33 +47,47 @@
           <w:ilvl w:val="0"/>
           <w:numId w:val="0"/>
         </w:numPr>
-        <w:ind w:hanging="0"/>
-        <w:rPr/>
-      </w:pPr>
-      <w:r>
-        <w:rPr/>
-        <w:tab/>
-      </w:r>
+        <w:ind w:left="720" w:hanging="0"/>
+        <w:rPr>
+          <w:rFonts w:asciiTheme="minorHAnsi" w:cstheme="minorBidi" w:eastAsiaTheme="minorEastAsia" w:hAnsiTheme="minorHAnsi"/>
+          <w:highlight w:val="yellow"/>
+        </w:rPr>
+      </w:pPr>
       <w:bookmarkStart w:id="1" w:name="__DdeLink__54_578068719"/>
       <w:r>
-        <w:rPr/>
+        <w:rPr>
+          <w:rFonts w:asciiTheme="minorHAnsi" w:cstheme="minorBidi" w:eastAsiaTheme="minorEastAsia" w:hAnsiTheme="minorHAnsi"/>
+          <w:highlight w:val="yellow"/>
+        </w:rPr>
         <w:t xml:space="preserve">(code </w:t>
       </w:r>
       <w:r>
-        <w:rPr/>
+        <w:rPr>
+          <w:rFonts w:asciiTheme="minorHAnsi" w:cstheme="minorBidi" w:eastAsiaTheme="minorEastAsia" w:hAnsiTheme="minorHAnsi"/>
+          <w:highlight w:val="yellow"/>
+        </w:rPr>
         <w:t>部份參考</w:t>
       </w:r>
       <w:r>
-        <w:rPr/>
+        <w:rPr>
+          <w:rFonts w:asciiTheme="minorHAnsi" w:cstheme="minorBidi" w:eastAsiaTheme="minorEastAsia" w:hAnsiTheme="minorHAnsi"/>
+          <w:highlight w:val="yellow"/>
+        </w:rPr>
         <w:t>HW5-1.py</w:t>
       </w:r>
       <w:r>
-        <w:rPr/>
+        <w:rPr>
+          <w:rFonts w:asciiTheme="minorHAnsi" w:cstheme="minorBidi" w:eastAsiaTheme="minorEastAsia" w:hAnsiTheme="minorHAnsi"/>
+          <w:highlight w:val="yellow"/>
+        </w:rPr>
         <w:t>，執行結果可以參考</w:t>
       </w:r>
       <w:bookmarkEnd w:id="1"/>
       <w:r>
-        <w:rPr/>
+        <w:rPr>
+          <w:rFonts w:asciiTheme="minorHAnsi" w:cstheme="minorBidi" w:eastAsiaTheme="minorEastAsia" w:hAnsiTheme="minorHAnsi"/>
+          <w:highlight w:val="yellow"/>
+        </w:rPr>
         <w:t>5-1_ans.xls)</w:t>
       </w:r>
     </w:p>
@@ -149,16 +163,12 @@
           <w:ilvl w:val="0"/>
           <w:numId w:val="0"/>
         </w:numPr>
-        <w:ind w:hanging="0"/>
-        <w:rPr/>
-      </w:pPr>
-      <w:r>
-        <w:rPr/>
-        <w:tab/>
-      </w:r>
-      <w:r>
-        <w:rPr/>
-        <w:t>將資料讀入後並且轉成矩陣格式，接著套用</w:t>
+        <w:ind w:left="720" w:hanging="0"/>
+        <w:rPr/>
+      </w:pPr>
+      <w:r>
+        <w:rPr/>
+        <w:t>將資料讀入後並且轉成矩陣格式，接著套用上課時所教的</w:t>
       </w:r>
       <w:r>
         <w:rPr/>
@@ -170,131 +180,148 @@
       </w:r>
       <w:r>
         <w:rPr>
-          <w:highlight w:val="yellow"/>
+          <w:rFonts w:asciiTheme="minorHAnsi" w:cstheme="minorBidi" w:eastAsiaTheme="minorEastAsia" w:hAnsiTheme="minorHAnsi"/>
+          <w:highlight w:val="white"/>
         </w:rPr>
         <w:t>X = (A</w:t>
       </w:r>
       <w:r>
         <w:rPr>
-          <w:highlight w:val="yellow"/>
+          <w:rFonts w:asciiTheme="minorHAnsi" w:cstheme="minorBidi" w:eastAsiaTheme="minorEastAsia" w:hAnsiTheme="minorHAnsi"/>
+          <w:highlight w:val="white"/>
           <w:vertAlign w:val="superscript"/>
         </w:rPr>
         <w:t>T</w:t>
       </w:r>
       <w:r>
         <w:rPr>
+          <w:rFonts w:asciiTheme="minorHAnsi" w:cstheme="minorBidi" w:eastAsiaTheme="minorEastAsia" w:hAnsiTheme="minorHAnsi"/>
           <w:position w:val="0"/>
           <w:sz w:val="22"/>
           <w:sz w:val="22"/>
-          <w:highlight w:val="yellow"/>
+          <w:highlight w:val="white"/>
           <w:vertAlign w:val="baseline"/>
         </w:rPr>
         <w:t>A)</w:t>
       </w:r>
       <w:r>
         <w:rPr>
-          <w:highlight w:val="yellow"/>
+          <w:rFonts w:asciiTheme="minorHAnsi" w:cstheme="minorBidi" w:eastAsiaTheme="minorEastAsia" w:hAnsiTheme="minorHAnsi"/>
+          <w:highlight w:val="white"/>
           <w:vertAlign w:val="superscript"/>
         </w:rPr>
         <w:t>-1</w:t>
       </w:r>
       <w:r>
         <w:rPr>
+          <w:rFonts w:asciiTheme="minorHAnsi" w:cstheme="minorBidi" w:eastAsiaTheme="minorEastAsia" w:hAnsiTheme="minorHAnsi"/>
           <w:position w:val="0"/>
           <w:sz w:val="22"/>
           <w:sz w:val="22"/>
-          <w:highlight w:val="yellow"/>
+          <w:highlight w:val="white"/>
           <w:vertAlign w:val="baseline"/>
         </w:rPr>
         <w:t xml:space="preserve"> A</w:t>
       </w:r>
       <w:r>
         <w:rPr>
-          <w:highlight w:val="yellow"/>
+          <w:rFonts w:asciiTheme="minorHAnsi" w:cstheme="minorBidi" w:eastAsiaTheme="minorEastAsia" w:hAnsiTheme="minorHAnsi"/>
+          <w:highlight w:val="white"/>
           <w:vertAlign w:val="superscript"/>
         </w:rPr>
         <w:t>T</w:t>
       </w:r>
       <w:r>
         <w:rPr>
+          <w:rFonts w:asciiTheme="minorHAnsi" w:cstheme="minorBidi" w:eastAsiaTheme="minorEastAsia" w:hAnsiTheme="minorHAnsi"/>
           <w:position w:val="0"/>
           <w:sz w:val="22"/>
           <w:sz w:val="22"/>
-          <w:highlight w:val="yellow"/>
+          <w:highlight w:val="white"/>
           <w:vertAlign w:val="baseline"/>
         </w:rPr>
-        <w:t>Y</w:t>
+        <w:t xml:space="preserve">Y </w:t>
+      </w:r>
+      <w:r>
+        <w:rPr>
+          <w:highlight w:val="white"/>
+        </w:rPr>
+        <w:t>得到</w:t>
+      </w:r>
+      <w:r>
+        <w:rPr>
+          <w:highlight w:val="white"/>
+        </w:rPr>
+        <w:t>X</w:t>
+      </w:r>
+      <w:r>
+        <w:rPr>
+          <w:highlight w:val="white"/>
+        </w:rPr>
+        <w:t>值後再將其輸出至</w:t>
+      </w:r>
+      <w:r>
+        <w:rPr>
+          <w:highlight w:val="white"/>
+        </w:rPr>
+        <w:t>excel</w:t>
+      </w:r>
+      <w:r>
+        <w:rPr>
+          <w:highlight w:val="white"/>
+        </w:rPr>
+        <w:t>格式，結果是</w:t>
+      </w:r>
+      <w:r>
+        <w:rPr>
+          <w:highlight w:val="white"/>
+        </w:rPr>
+        <w:t>x1 = 0.2</w:t>
+      </w:r>
+      <w:r>
+        <w:rPr>
+          <w:highlight w:val="white"/>
+        </w:rPr>
+        <w:t>，</w:t>
+      </w:r>
+      <w:r>
+        <w:rPr>
+          <w:highlight w:val="white"/>
+        </w:rPr>
+        <w:t>x2 = 0.3</w:t>
+      </w:r>
+      <w:r>
+        <w:rPr>
+          <w:highlight w:val="white"/>
+        </w:rPr>
+        <w:t>。</w:t>
       </w:r>
     </w:p>
     <w:p>
       <w:pPr>
         <w:pStyle w:val="ListParagraph"/>
-        <w:numPr>
-          <w:ilvl w:val="0"/>
-          <w:numId w:val="0"/>
-        </w:numPr>
-        <w:ind w:hanging="0"/>
-        <w:rPr/>
-      </w:pPr>
-      <w:r>
-        <w:rPr>
-          <w:highlight w:val="white"/>
-        </w:rPr>
-        <w:tab/>
-      </w:r>
-      <w:r>
-        <w:rPr>
-          <w:highlight w:val="white"/>
-        </w:rPr>
-        <w:t>得到</w:t>
-      </w:r>
-      <w:r>
-        <w:rPr>
-          <w:highlight w:val="white"/>
-        </w:rPr>
-        <w:t>X</w:t>
-      </w:r>
-      <w:r>
-        <w:rPr>
-          <w:highlight w:val="white"/>
-        </w:rPr>
-        <w:t>值後再將其輸出至</w:t>
-      </w:r>
-      <w:r>
-        <w:rPr>
-          <w:highlight w:val="white"/>
-        </w:rPr>
-        <w:t>excel</w:t>
-      </w:r>
-      <w:r>
-        <w:rPr>
-          <w:highlight w:val="white"/>
-        </w:rPr>
-        <w:t>格式，所得出的結果是</w:t>
-      </w:r>
-      <w:r>
-        <w:rPr>
-          <w:highlight w:val="white"/>
-        </w:rPr>
-        <w:t>x1 = 0.2</w:t>
-      </w:r>
-      <w:r>
-        <w:rPr>
-          <w:highlight w:val="white"/>
-        </w:rPr>
-        <w:t>，</w:t>
-      </w:r>
-      <w:r>
-        <w:rPr>
-          <w:highlight w:val="white"/>
-        </w:rPr>
-        <w:t>x2 = 0.3</w:t>
-      </w:r>
-      <w:r>
-        <w:rPr>
-          <w:highlight w:val="white"/>
-        </w:rPr>
-        <w:t>。</w:t>
+        <w:rPr/>
+      </w:pPr>
+      <w:r>
+        <w:rPr/>
+      </w:r>
+    </w:p>
+    <w:p>
+      <w:pPr>
+        <w:pStyle w:val="ListParagraph"/>
+        <w:rPr/>
+      </w:pPr>
+      <w:r>
+        <w:rPr/>
+      </w:r>
+    </w:p>
+    <w:p>
+      <w:pPr>
+        <w:pStyle w:val="ListParagraph"/>
+        <w:rPr/>
+      </w:pPr>
+      <w:r>
+        <w:rPr/>
       </w:r>
     </w:p>
     <w:p>
@@ -410,48 +437,56 @@
       </m:oMath>
       <w:r>
         <w:rPr/>
-        <w:t xml:space="preserve"> pointing to -z axis of the inertial frame. (60%)   (code </w:t>
-      </w:r>
-      <w:r>
-        <w:rPr/>
-        <w:t>部份參考</w:t>
-      </w:r>
-      <w:r>
-        <w:rPr/>
-        <w:t>HW5-</w:t>
-      </w:r>
-      <w:r>
-        <w:rPr/>
-        <w:t>2</w:t>
-      </w:r>
-      <w:r>
-        <w:rPr/>
-        <w:t>.py</w:t>
-      </w:r>
-      <w:r>
-        <w:rPr/>
-        <w:t>，執行結果可以參考</w:t>
-      </w:r>
-      <w:r>
-        <w:rPr/>
-        <w:t>5-</w:t>
-      </w:r>
-      <w:r>
-        <w:rPr/>
-        <w:t>2</w:t>
-      </w:r>
-      <w:r>
-        <w:rPr/>
-        <w:t>_ans.xls)</w:t>
+        <w:t xml:space="preserve"> pointing to -z axis of the inertial frame. (60%)   </w:t>
       </w:r>
     </w:p>
     <w:p>
       <w:pPr>
         <w:pStyle w:val="ListParagraph"/>
-        <w:rPr/>
-      </w:pPr>
-      <w:r>
-        <w:rPr/>
+        <w:numPr>
+          <w:ilvl w:val="0"/>
+          <w:numId w:val="0"/>
+        </w:numPr>
+        <w:ind w:left="1440" w:hanging="0"/>
+        <w:rPr>
+          <w:rFonts w:asciiTheme="minorHAnsi" w:cstheme="minorBidi" w:eastAsiaTheme="minorEastAsia" w:hAnsiTheme="minorHAnsi"/>
+          <w:highlight w:val="yellow"/>
+        </w:rPr>
+      </w:pPr>
+      <w:r>
+        <w:rPr>
+          <w:rFonts w:asciiTheme="minorHAnsi" w:cstheme="minorBidi" w:eastAsiaTheme="minorEastAsia" w:hAnsiTheme="minorHAnsi"/>
+          <w:highlight w:val="yellow"/>
+        </w:rPr>
+        <w:t xml:space="preserve">(code </w:t>
+      </w:r>
+      <w:r>
+        <w:rPr>
+          <w:rFonts w:asciiTheme="minorHAnsi" w:cstheme="minorBidi" w:eastAsiaTheme="minorEastAsia" w:hAnsiTheme="minorHAnsi"/>
+          <w:highlight w:val="yellow"/>
+        </w:rPr>
+        <w:t>部份參考</w:t>
+      </w:r>
+      <w:r>
+        <w:rPr>
+          <w:rFonts w:asciiTheme="minorHAnsi" w:cstheme="minorBidi" w:eastAsiaTheme="minorEastAsia" w:hAnsiTheme="minorHAnsi"/>
+          <w:highlight w:val="yellow"/>
+        </w:rPr>
+        <w:t>HW5-2.py</w:t>
+      </w:r>
+      <w:r>
+        <w:rPr>
+          <w:rFonts w:asciiTheme="minorHAnsi" w:cstheme="minorBidi" w:eastAsiaTheme="minorEastAsia" w:hAnsiTheme="minorHAnsi"/>
+          <w:highlight w:val="yellow"/>
+        </w:rPr>
+        <w:t>，執行結果可以參考</w:t>
+      </w:r>
+      <w:r>
+        <w:rPr>
+          <w:rFonts w:asciiTheme="minorHAnsi" w:cstheme="minorBidi" w:eastAsiaTheme="minorEastAsia" w:hAnsiTheme="minorHAnsi"/>
+          <w:highlight w:val="yellow"/>
+        </w:rPr>
+        <w:t>5-2_ans.xls)</w:t>
       </w:r>
     </w:p>
     <w:p>
@@ -461,23 +496,6 @@
       </w:pPr>
       <w:r>
         <w:rPr/>
-        <w:t>將資料讀入後轉為矩陣格式，並且設定一些參數比如說</w:t>
-      </w:r>
-      <w:r>
-        <w:rPr/>
-        <w:t>iteration</w:t>
-      </w:r>
-      <w:r>
-        <w:rPr/>
-        <w:t>的次數還有</w:t>
-      </w:r>
-      <w:r>
-        <w:rPr/>
-        <w:t>learning rate</w:t>
-      </w:r>
-      <w:r>
-        <w:rPr/>
-        <w:t>，</w:t>
       </w:r>
     </w:p>
     <w:p>
@@ -487,7 +505,59 @@
       </w:pPr>
       <w:r>
         <w:rPr/>
-        <w:t>接著透過</w:t>
+        <w:t>將資料讀入後轉為矩陣格式，並且設定一些參數比如說</w:t>
+      </w:r>
+      <w:r>
+        <w:rPr/>
+        <w:t>iteration</w:t>
+      </w:r>
+      <w:r>
+        <w:rPr/>
+        <w:t>的次數還有</w:t>
+      </w:r>
+      <w:r>
+        <w:rPr/>
+        <w:t>learning rate</w:t>
+      </w:r>
+      <w:r>
+        <w:rPr/>
+        <w:t>，並且將</w:t>
+      </w:r>
+      <w:r>
+        <w:rPr/>
+        <w:t>ax, ay</w:t>
+      </w:r>
+      <w:r>
+        <w:rPr/>
+        <w:t>和</w:t>
+      </w:r>
+      <w:r>
+        <w:rPr/>
+        <w:t>az</w:t>
+      </w:r>
+      <w:r>
+        <w:rPr/>
+        <w:t>向量做</w:t>
+      </w:r>
+      <w:r>
+        <w:rPr/>
+        <w:t>normalize</w:t>
+      </w:r>
+      <w:r>
+        <w:rPr/>
+        <w:t>，如此即可確保所得到之</w:t>
+      </w:r>
+      <w:r>
+        <w:rPr/>
+        <w:t>quaternion</w:t>
+      </w:r>
+      <w:r>
+        <w:rPr/>
+        <w:t>符合規定</w:t>
+      </w:r>
+      <w:r>
+        <w:rPr/>
+        <w:t>，接著透過</w:t>
       </w:r>
       <w:r>
         <w:rPr/>
@@ -519,7 +589,24 @@
       </w:r>
       <w:r>
         <w:rPr/>
-        <w:t>格式。</w:t>
+        <w:t>格式。而在這邊所使用的</w:t>
+      </w:r>
+      <w:r>
+        <w:rPr/>
+        <w:t>cost function</w:t>
+      </w:r>
+      <w:r>
+        <w:rPr/>
+        <w:t>則為講義所使用的公式。</w:t>
+      </w:r>
+    </w:p>
+    <w:p>
+      <w:pPr>
+        <w:pStyle w:val="ListParagraph"/>
+        <w:rPr/>
+      </w:pPr>
+      <w:r>
+        <w:rPr/>
       </w:r>
     </w:p>
     <w:p>
@@ -535,12 +622,12 @@
           <wp:anchor behindDoc="0" distT="0" distB="0" distL="0" distR="0" simplePos="0" locked="0" layoutInCell="1" allowOverlap="1" relativeHeight="5">
             <wp:simplePos x="0" y="0"/>
             <wp:positionH relativeFrom="column">
-              <wp:posOffset>3021965</wp:posOffset>
+              <wp:posOffset>33020</wp:posOffset>
             </wp:positionH>
             <wp:positionV relativeFrom="paragraph">
-              <wp:posOffset>-51435</wp:posOffset>
+              <wp:posOffset>-16510</wp:posOffset>
             </wp:positionV>
-            <wp:extent cx="2640965" cy="2940685"/>
+            <wp:extent cx="2997200" cy="911860"/>
             <wp:effectExtent l="0" t="0" r="0" b="0"/>
             <wp:wrapSquare wrapText="largest"/>
             <wp:docPr id="2" name="Image2" descr=""/>
@@ -558,7 +645,6 @@
                   </pic:nvPicPr>
                   <pic:blipFill>
                     <a:blip r:embed="rId3"/>
-                    <a:srcRect l="0" t="0" r="51866" b="0"/>
                     <a:stretch>
                       <a:fillRect/>
                     </a:stretch>
@@ -566,11 +652,16 @@
                   <pic:spPr bwMode="auto">
                     <a:xfrm>
                       <a:off x="0" y="0"/>
-                      <a:ext cx="2640965" cy="2940685"/>
+                      <a:ext cx="2997200" cy="911860"/>
                     </a:xfrm>
                     <a:prstGeom prst="rect">
                       <a:avLst/>
                     </a:prstGeom>
+                    <a:ln w="635">
+                      <a:solidFill>
+                        <a:srgbClr val="000000"/>
+                      </a:solidFill>
+                    </a:ln>
                   </pic:spPr>
                 </pic:pic>
               </a:graphicData>
@@ -581,12 +672,12 @@
           <wp:anchor behindDoc="0" distT="0" distB="0" distL="0" distR="0" simplePos="0" locked="0" layoutInCell="1" allowOverlap="1" relativeHeight="6">
             <wp:simplePos x="0" y="0"/>
             <wp:positionH relativeFrom="column">
-              <wp:posOffset>223520</wp:posOffset>
+              <wp:posOffset>3185160</wp:posOffset>
             </wp:positionH>
             <wp:positionV relativeFrom="paragraph">
-              <wp:posOffset>-59055</wp:posOffset>
+              <wp:posOffset>635</wp:posOffset>
             </wp:positionV>
-            <wp:extent cx="2691765" cy="2976880"/>
+            <wp:extent cx="2649855" cy="906145"/>
             <wp:effectExtent l="0" t="0" r="0" b="0"/>
             <wp:wrapSquare wrapText="largest"/>
             <wp:docPr id="3" name="Image3" descr=""/>
@@ -611,11 +702,16 @@
                   <pic:spPr bwMode="auto">
                     <a:xfrm>
                       <a:off x="0" y="0"/>
-                      <a:ext cx="2691765" cy="2976880"/>
+                      <a:ext cx="2649855" cy="906145"/>
                     </a:xfrm>
                     <a:prstGeom prst="rect">
                       <a:avLst/>
                     </a:prstGeom>
+                    <a:ln w="635">
+                      <a:solidFill>
+                        <a:srgbClr val="000000"/>
+                      </a:solidFill>
+                    </a:ln>
                   </pic:spPr>
                 </pic:pic>
               </a:graphicData>

</xml_diff>